<commit_message>
Fix bug2 listed bt Tong Ruizhe.
</commit_message>
<xml_diff>
--- a/doc/第二次迭代评估报告.docx
+++ b/doc/第二次迭代评估报告.docx
@@ -8,7 +8,7 @@
         <w:ind w:firstLine="562"/>
         <w:jc w:val="center"/>
         <w:rPr>
-          <w:rFonts w:ascii="宋体" w:hint="eastAsia"/>
+          <w:rFonts w:ascii="宋体"/>
           <w:b/>
           <w:sz w:val="28"/>
           <w:szCs w:val="28"/>
@@ -30,7 +30,7 @@
         <w:ind w:firstLineChars="0" w:firstLine="0"/>
         <w:jc w:val="center"/>
         <w:rPr>
-          <w:rFonts w:ascii="宋体" w:hint="eastAsia"/>
+          <w:rFonts w:ascii="宋体"/>
           <w:szCs w:val="21"/>
         </w:rPr>
       </w:pPr>
@@ -88,7 +88,6 @@
               <w:spacing w:line="460" w:lineRule="atLeast"/>
               <w:jc w:val="center"/>
               <w:rPr>
-                <w:rFonts w:hint="eastAsia"/>
                 <w:szCs w:val="21"/>
               </w:rPr>
             </w:pPr>
@@ -120,7 +119,6 @@
               <w:spacing w:line="460" w:lineRule="atLeast"/>
               <w:jc w:val="center"/>
               <w:rPr>
-                <w:rFonts w:hint="eastAsia"/>
                 <w:szCs w:val="21"/>
               </w:rPr>
             </w:pPr>
@@ -145,7 +143,6 @@
               <w:spacing w:line="460" w:lineRule="atLeast"/>
               <w:jc w:val="center"/>
               <w:rPr>
-                <w:rFonts w:hint="eastAsia"/>
                 <w:szCs w:val="21"/>
               </w:rPr>
             </w:pPr>
@@ -169,7 +166,7 @@
               <w:ind w:firstLineChars="0" w:firstLine="0"/>
               <w:jc w:val="center"/>
               <w:rPr>
-                <w:rFonts w:eastAsia="黑体" w:hint="eastAsia"/>
+                <w:rFonts w:eastAsia="黑体"/>
                 <w:color w:val="000000" w:themeColor="text1"/>
                 <w:szCs w:val="21"/>
               </w:rPr>
@@ -208,7 +205,6 @@
               <w:spacing w:line="460" w:lineRule="atLeast"/>
               <w:jc w:val="center"/>
               <w:rPr>
-                <w:rFonts w:hint="eastAsia"/>
                 <w:szCs w:val="21"/>
               </w:rPr>
             </w:pPr>
@@ -233,7 +229,6 @@
               <w:spacing w:line="460" w:lineRule="atLeast"/>
               <w:jc w:val="center"/>
               <w:rPr>
-                <w:rFonts w:hint="eastAsia"/>
                 <w:szCs w:val="21"/>
               </w:rPr>
             </w:pPr>
@@ -258,7 +253,6 @@
               <w:spacing w:line="460" w:lineRule="atLeast"/>
               <w:jc w:val="center"/>
               <w:rPr>
-                <w:rFonts w:hint="eastAsia"/>
                 <w:szCs w:val="21"/>
               </w:rPr>
             </w:pPr>
@@ -283,17 +277,25 @@
               <w:spacing w:line="460" w:lineRule="atLeast"/>
               <w:jc w:val="center"/>
               <w:rPr>
-                <w:rFonts w:hint="eastAsia"/>
-                <w:szCs w:val="21"/>
-              </w:rPr>
-            </w:pPr>
-            <w:r>
-              <w:rPr>
-                <w:rFonts w:hint="eastAsia"/>
-                <w:szCs w:val="21"/>
-              </w:rPr>
-              <w:t>2018.7.16</w:t>
-            </w:r>
+                <w:szCs w:val="21"/>
+              </w:rPr>
+            </w:pPr>
+            <w:r>
+              <w:rPr>
+                <w:rFonts w:hint="eastAsia"/>
+                <w:szCs w:val="21"/>
+              </w:rPr>
+              <w:t>2018.7.</w:t>
+            </w:r>
+            <w:r>
+              <w:rPr>
+                <w:rFonts w:hint="eastAsia"/>
+                <w:szCs w:val="21"/>
+              </w:rPr>
+              <w:t>14</w:t>
+            </w:r>
+            <w:bookmarkStart w:id="0" w:name="_GoBack"/>
+            <w:bookmarkEnd w:id="0"/>
             <w:r>
               <w:rPr>
                 <w:szCs w:val="21"/>
@@ -323,7 +325,6 @@
               <w:snapToGrid w:val="0"/>
               <w:spacing w:line="460" w:lineRule="atLeast"/>
               <w:rPr>
-                <w:rFonts w:hint="eastAsia"/>
                 <w:szCs w:val="21"/>
               </w:rPr>
             </w:pPr>
@@ -341,7 +342,6 @@
               <w:snapToGrid w:val="0"/>
               <w:spacing w:line="460" w:lineRule="atLeast"/>
               <w:rPr>
-                <w:rFonts w:hint="eastAsia"/>
                 <w:szCs w:val="21"/>
               </w:rPr>
             </w:pPr>
@@ -370,16 +370,7 @@
                 <w:rFonts w:hint="eastAsia"/>
                 <w:szCs w:val="21"/>
               </w:rPr>
-              <w:t>、扩展</w:t>
-            </w:r>
-            <w:bookmarkStart w:id="0" w:name="_GoBack"/>
-            <w:bookmarkEnd w:id="0"/>
-            <w:r>
-              <w:rPr>
-                <w:rFonts w:hint="eastAsia"/>
-                <w:szCs w:val="21"/>
-              </w:rPr>
-              <w:t>商店</w:t>
+              <w:t>、扩展商店</w:t>
             </w:r>
             <w:r>
               <w:rPr>
@@ -402,7 +393,6 @@
               <w:snapToGrid w:val="0"/>
               <w:spacing w:line="460" w:lineRule="atLeast"/>
               <w:rPr>
-                <w:rFonts w:hint="eastAsia"/>
                 <w:szCs w:val="21"/>
               </w:rPr>
             </w:pPr>
@@ -468,7 +458,6 @@
               <w:snapToGrid w:val="0"/>
               <w:spacing w:line="460" w:lineRule="atLeast"/>
               <w:rPr>
-                <w:rFonts w:hint="eastAsia"/>
                 <w:szCs w:val="21"/>
               </w:rPr>
             </w:pPr>
@@ -527,7 +516,6 @@
               <w:snapToGrid w:val="0"/>
               <w:spacing w:line="460" w:lineRule="atLeast"/>
               <w:rPr>
-                <w:rFonts w:hint="eastAsia"/>
                 <w:szCs w:val="21"/>
               </w:rPr>
             </w:pPr>
@@ -572,7 +560,6 @@
               <w:snapToGrid w:val="0"/>
               <w:spacing w:line="460" w:lineRule="atLeast"/>
               <w:rPr>
-                <w:rFonts w:hint="eastAsia"/>
                 <w:szCs w:val="21"/>
               </w:rPr>
             </w:pPr>
@@ -603,7 +590,6 @@
               <w:snapToGrid w:val="0"/>
               <w:spacing w:line="460" w:lineRule="atLeast"/>
               <w:rPr>
-                <w:rFonts w:hint="eastAsia"/>
                 <w:szCs w:val="21"/>
               </w:rPr>
             </w:pPr>
@@ -643,7 +629,6 @@
               <w:snapToGrid w:val="0"/>
               <w:spacing w:line="460" w:lineRule="atLeast"/>
               <w:rPr>
-                <w:rFonts w:hint="eastAsia"/>
                 <w:szCs w:val="21"/>
               </w:rPr>
             </w:pPr>
@@ -667,7 +652,6 @@
               <w:spacing w:line="460" w:lineRule="atLeast"/>
               <w:ind w:firstLineChars="0"/>
               <w:rPr>
-                <w:rFonts w:hint="eastAsia"/>
                 <w:szCs w:val="21"/>
               </w:rPr>
             </w:pPr>
@@ -691,7 +675,6 @@
               <w:spacing w:line="460" w:lineRule="atLeast"/>
               <w:ind w:firstLineChars="0"/>
               <w:rPr>
-                <w:rFonts w:hint="eastAsia"/>
                 <w:szCs w:val="21"/>
               </w:rPr>
             </w:pPr>
@@ -715,7 +698,6 @@
               <w:spacing w:line="460" w:lineRule="atLeast"/>
               <w:ind w:firstLineChars="0"/>
               <w:rPr>
-                <w:rFonts w:hint="eastAsia"/>
                 <w:szCs w:val="21"/>
               </w:rPr>
             </w:pPr>
@@ -747,29 +729,26 @@
               <w:snapToGrid w:val="0"/>
               <w:spacing w:line="460" w:lineRule="atLeast"/>
               <w:rPr>
-                <w:rFonts w:hint="eastAsia"/>
-                <w:szCs w:val="21"/>
-              </w:rPr>
-            </w:pPr>
-          </w:p>
-          <w:p>
-            <w:pPr>
-              <w:adjustRightInd w:val="0"/>
-              <w:snapToGrid w:val="0"/>
-              <w:spacing w:line="460" w:lineRule="atLeast"/>
-              <w:rPr>
-                <w:rFonts w:hint="eastAsia"/>
-                <w:szCs w:val="21"/>
-              </w:rPr>
-            </w:pPr>
-          </w:p>
-          <w:p>
-            <w:pPr>
-              <w:adjustRightInd w:val="0"/>
-              <w:snapToGrid w:val="0"/>
-              <w:spacing w:line="460" w:lineRule="atLeast"/>
-              <w:rPr>
-                <w:rFonts w:hint="eastAsia"/>
+                <w:szCs w:val="21"/>
+              </w:rPr>
+            </w:pPr>
+          </w:p>
+          <w:p>
+            <w:pPr>
+              <w:adjustRightInd w:val="0"/>
+              <w:snapToGrid w:val="0"/>
+              <w:spacing w:line="460" w:lineRule="atLeast"/>
+              <w:rPr>
+                <w:szCs w:val="21"/>
+              </w:rPr>
+            </w:pPr>
+          </w:p>
+          <w:p>
+            <w:pPr>
+              <w:adjustRightInd w:val="0"/>
+              <w:snapToGrid w:val="0"/>
+              <w:spacing w:line="460" w:lineRule="atLeast"/>
+              <w:rPr>
                 <w:szCs w:val="21"/>
               </w:rPr>
             </w:pPr>
@@ -789,7 +768,6 @@
               <w:snapToGrid w:val="0"/>
               <w:spacing w:line="460" w:lineRule="atLeast"/>
               <w:rPr>
-                <w:rFonts w:hint="eastAsia"/>
                 <w:szCs w:val="21"/>
               </w:rPr>
             </w:pPr>
@@ -813,7 +791,6 @@
               <w:spacing w:line="460" w:lineRule="atLeast"/>
               <w:ind w:firstLineChars="0"/>
               <w:rPr>
-                <w:rFonts w:hint="eastAsia"/>
                 <w:szCs w:val="21"/>
               </w:rPr>
             </w:pPr>
@@ -844,7 +821,6 @@
               <w:spacing w:line="460" w:lineRule="atLeast"/>
               <w:ind w:firstLineChars="0"/>
               <w:rPr>
-                <w:rFonts w:hint="eastAsia"/>
                 <w:szCs w:val="21"/>
               </w:rPr>
             </w:pPr>
@@ -903,7 +879,6 @@
               <w:spacing w:line="460" w:lineRule="atLeast"/>
               <w:ind w:firstLineChars="0"/>
               <w:rPr>
-                <w:rFonts w:hint="eastAsia"/>
                 <w:szCs w:val="21"/>
               </w:rPr>
             </w:pPr>
@@ -928,29 +903,26 @@
               <w:snapToGrid w:val="0"/>
               <w:spacing w:line="460" w:lineRule="atLeast"/>
               <w:rPr>
-                <w:rFonts w:hint="eastAsia"/>
-                <w:szCs w:val="21"/>
-              </w:rPr>
-            </w:pPr>
-          </w:p>
-          <w:p>
-            <w:pPr>
-              <w:adjustRightInd w:val="0"/>
-              <w:snapToGrid w:val="0"/>
-              <w:spacing w:line="460" w:lineRule="atLeast"/>
-              <w:rPr>
-                <w:rFonts w:hint="eastAsia"/>
-                <w:szCs w:val="21"/>
-              </w:rPr>
-            </w:pPr>
-          </w:p>
-          <w:p>
-            <w:pPr>
-              <w:adjustRightInd w:val="0"/>
-              <w:snapToGrid w:val="0"/>
-              <w:spacing w:line="460" w:lineRule="atLeast"/>
-              <w:rPr>
-                <w:rFonts w:hint="eastAsia"/>
+                <w:szCs w:val="21"/>
+              </w:rPr>
+            </w:pPr>
+          </w:p>
+          <w:p>
+            <w:pPr>
+              <w:adjustRightInd w:val="0"/>
+              <w:snapToGrid w:val="0"/>
+              <w:spacing w:line="460" w:lineRule="atLeast"/>
+              <w:rPr>
+                <w:szCs w:val="21"/>
+              </w:rPr>
+            </w:pPr>
+          </w:p>
+          <w:p>
+            <w:pPr>
+              <w:adjustRightInd w:val="0"/>
+              <w:snapToGrid w:val="0"/>
+              <w:spacing w:line="460" w:lineRule="atLeast"/>
+              <w:rPr>
                 <w:szCs w:val="21"/>
               </w:rPr>
             </w:pPr>
@@ -970,13 +942,7 @@
         <w:ind w:left="360"/>
       </w:pPr>
     </w:p>
-    <w:p>
-      <w:pPr>
-        <w:rPr>
-          <w:rFonts w:hint="eastAsia"/>
-        </w:rPr>
-      </w:pPr>
-    </w:p>
+    <w:p/>
     <w:sectPr>
       <w:pgSz w:w="11906" w:h="16838"/>
       <w:pgMar w:top="1440" w:right="1800" w:bottom="1440" w:left="1800" w:header="851" w:footer="992" w:gutter="0"/>
@@ -985,6 +951,44 @@
     </w:sectPr>
   </w:body>
 </w:document>
+</file>
+
+<file path=word/endnotes.xml><?xml version="1.0" encoding="utf-8"?>
+<w:endnotes xmlns:wpc="http://schemas.microsoft.com/office/word/2010/wordprocessingCanvas" xmlns:cx="http://schemas.microsoft.com/office/drawing/2014/chartex" xmlns:cx1="http://schemas.microsoft.com/office/drawing/2015/9/8/chartex" xmlns:cx2="http://schemas.microsoft.com/office/drawing/2015/10/21/chartex" xmlns:cx3="http://schemas.microsoft.com/office/drawing/2016/5/9/chartex" xmlns:cx4="http://schemas.microsoft.com/office/drawing/2016/5/10/chartex" xmlns:cx5="http://schemas.microsoft.com/office/drawing/2016/5/11/chartex" xmlns:cx6="http://schemas.microsoft.com/office/drawing/2016/5/12/chartex" xmlns:cx7="http://schemas.microsoft.com/office/drawing/2016/5/13/chartex" xmlns:cx8="http://schemas.microsoft.com/office/drawing/2016/5/14/chartex" xmlns:mc="http://schemas.openxmlformats.org/markup-compatibility/2006" xmlns:aink="http://schemas.microsoft.com/office/drawing/2016/ink" xmlns:am3d="http://schemas.microsoft.com/office/drawing/2017/model3d" xmlns:o="urn:schemas-microsoft-com:office:office" xmlns:r="http://schemas.openxmlformats.org/officeDocument/2006/relationships" xmlns:m="http://schemas.openxmlformats.org/officeDocument/2006/math" xmlns:v="urn:schemas-microsoft-com:vml" xmlns:wp14="http://schemas.microsoft.com/office/word/2010/wordprocessingDrawing" xmlns:wp="http://schemas.openxmlformats.org/drawingml/2006/wordprocessingDrawing" xmlns:w10="urn:schemas-microsoft-com:office:word" xmlns:w="http://schemas.openxmlformats.org/wordprocessingml/2006/main" xmlns:w14="http://schemas.microsoft.com/office/word/2010/wordml" xmlns:w15="http://schemas.microsoft.com/office/word/2012/wordml" xmlns:w16cid="http://schemas.microsoft.com/office/word/2016/wordml/cid" xmlns:w16se="http://schemas.microsoft.com/office/word/2015/wordml/symex" xmlns:wpg="http://schemas.microsoft.com/office/word/2010/wordprocessingGroup" xmlns:wpi="http://schemas.microsoft.com/office/word/2010/wordprocessingInk" xmlns:wne="http://schemas.microsoft.com/office/word/2006/wordml" xmlns:wps="http://schemas.microsoft.com/office/word/2010/wordprocessingShape" mc:Ignorable="w14 w15 w16se w16cid wp14">
+  <w:endnote w:type="separator" w:id="-1">
+    <w:p>
+      <w:r>
+        <w:separator/>
+      </w:r>
+    </w:p>
+  </w:endnote>
+  <w:endnote w:type="continuationSeparator" w:id="0">
+    <w:p>
+      <w:r>
+        <w:continuationSeparator/>
+      </w:r>
+    </w:p>
+  </w:endnote>
+</w:endnotes>
+</file>
+
+<file path=word/footnotes.xml><?xml version="1.0" encoding="utf-8"?>
+<w:footnotes xmlns:wpc="http://schemas.microsoft.com/office/word/2010/wordprocessingCanvas" xmlns:cx="http://schemas.microsoft.com/office/drawing/2014/chartex" xmlns:cx1="http://schemas.microsoft.com/office/drawing/2015/9/8/chartex" xmlns:cx2="http://schemas.microsoft.com/office/drawing/2015/10/21/chartex" xmlns:cx3="http://schemas.microsoft.com/office/drawing/2016/5/9/chartex" xmlns:cx4="http://schemas.microsoft.com/office/drawing/2016/5/10/chartex" xmlns:cx5="http://schemas.microsoft.com/office/drawing/2016/5/11/chartex" xmlns:cx6="http://schemas.microsoft.com/office/drawing/2016/5/12/chartex" xmlns:cx7="http://schemas.microsoft.com/office/drawing/2016/5/13/chartex" xmlns:cx8="http://schemas.microsoft.com/office/drawing/2016/5/14/chartex" xmlns:mc="http://schemas.openxmlformats.org/markup-compatibility/2006" xmlns:aink="http://schemas.microsoft.com/office/drawing/2016/ink" xmlns:am3d="http://schemas.microsoft.com/office/drawing/2017/model3d" xmlns:o="urn:schemas-microsoft-com:office:office" xmlns:r="http://schemas.openxmlformats.org/officeDocument/2006/relationships" xmlns:m="http://schemas.openxmlformats.org/officeDocument/2006/math" xmlns:v="urn:schemas-microsoft-com:vml" xmlns:wp14="http://schemas.microsoft.com/office/word/2010/wordprocessingDrawing" xmlns:wp="http://schemas.openxmlformats.org/drawingml/2006/wordprocessingDrawing" xmlns:w10="urn:schemas-microsoft-com:office:word" xmlns:w="http://schemas.openxmlformats.org/wordprocessingml/2006/main" xmlns:w14="http://schemas.microsoft.com/office/word/2010/wordml" xmlns:w15="http://schemas.microsoft.com/office/word/2012/wordml" xmlns:w16cid="http://schemas.microsoft.com/office/word/2016/wordml/cid" xmlns:w16se="http://schemas.microsoft.com/office/word/2015/wordml/symex" xmlns:wpg="http://schemas.microsoft.com/office/word/2010/wordprocessingGroup" xmlns:wpi="http://schemas.microsoft.com/office/word/2010/wordprocessingInk" xmlns:wne="http://schemas.microsoft.com/office/word/2006/wordml" xmlns:wps="http://schemas.microsoft.com/office/word/2010/wordprocessingShape" mc:Ignorable="w14 w15 w16se w16cid wp14">
+  <w:footnote w:type="separator" w:id="-1">
+    <w:p>
+      <w:r>
+        <w:separator/>
+      </w:r>
+    </w:p>
+  </w:footnote>
+  <w:footnote w:type="continuationSeparator" w:id="0">
+    <w:p>
+      <w:r>
+        <w:continuationSeparator/>
+      </w:r>
+    </w:p>
+  </w:footnote>
+</w:footnotes>
 </file>
 
 <file path=word/numbering.xml><?xml version="1.0" encoding="utf-8"?>
@@ -1607,7 +1611,7 @@
     <w:semiHidden/>
     <w:unhideWhenUsed/>
   </w:style>
-  <w:style w:type="paragraph" w:styleId="a3">
+  <w:style w:type="paragraph" w:customStyle="1" w:styleId="a3">
     <w:basedOn w:val="a"/>
     <w:next w:val="a4"/>
     <w:uiPriority w:val="34"/>
@@ -1674,6 +1678,73 @@
     <w:pPr>
       <w:ind w:firstLineChars="200" w:firstLine="420"/>
     </w:pPr>
+  </w:style>
+  <w:style w:type="paragraph" w:styleId="a9">
+    <w:name w:val="header"/>
+    <w:basedOn w:val="a"/>
+    <w:link w:val="aa"/>
+    <w:uiPriority w:val="99"/>
+    <w:unhideWhenUsed/>
+    <w:rsid w:val="009C02F9"/>
+    <w:pPr>
+      <w:pBdr>
+        <w:bottom w:val="single" w:sz="6" w:space="1" w:color="auto"/>
+      </w:pBdr>
+      <w:tabs>
+        <w:tab w:val="center" w:pos="4153"/>
+        <w:tab w:val="right" w:pos="8306"/>
+      </w:tabs>
+      <w:snapToGrid w:val="0"/>
+      <w:jc w:val="center"/>
+    </w:pPr>
+    <w:rPr>
+      <w:sz w:val="18"/>
+      <w:szCs w:val="18"/>
+    </w:rPr>
+  </w:style>
+  <w:style w:type="character" w:customStyle="1" w:styleId="aa">
+    <w:name w:val="页眉 字符"/>
+    <w:basedOn w:val="a0"/>
+    <w:link w:val="a9"/>
+    <w:uiPriority w:val="99"/>
+    <w:rsid w:val="009C02F9"/>
+    <w:rPr>
+      <w:rFonts w:ascii="Times New Roman" w:eastAsia="宋体" w:hAnsi="Times New Roman" w:cs="Times New Roman"/>
+      <w:sz w:val="18"/>
+      <w:szCs w:val="18"/>
+    </w:rPr>
+  </w:style>
+  <w:style w:type="paragraph" w:styleId="ab">
+    <w:name w:val="footer"/>
+    <w:basedOn w:val="a"/>
+    <w:link w:val="ac"/>
+    <w:uiPriority w:val="99"/>
+    <w:unhideWhenUsed/>
+    <w:rsid w:val="009C02F9"/>
+    <w:pPr>
+      <w:tabs>
+        <w:tab w:val="center" w:pos="4153"/>
+        <w:tab w:val="right" w:pos="8306"/>
+      </w:tabs>
+      <w:snapToGrid w:val="0"/>
+      <w:jc w:val="left"/>
+    </w:pPr>
+    <w:rPr>
+      <w:sz w:val="18"/>
+      <w:szCs w:val="18"/>
+    </w:rPr>
+  </w:style>
+  <w:style w:type="character" w:customStyle="1" w:styleId="ac">
+    <w:name w:val="页脚 字符"/>
+    <w:basedOn w:val="a0"/>
+    <w:link w:val="ab"/>
+    <w:uiPriority w:val="99"/>
+    <w:rsid w:val="009C02F9"/>
+    <w:rPr>
+      <w:rFonts w:ascii="Times New Roman" w:eastAsia="宋体" w:hAnsi="Times New Roman" w:cs="Times New Roman"/>
+      <w:sz w:val="18"/>
+      <w:szCs w:val="18"/>
+    </w:rPr>
   </w:style>
 </w:styles>
 </file>

</xml_diff>